<commit_message>
update git, gdb, 3gpp
</commit_message>
<xml_diff>
--- a/S009_DebuggingWithGDB(UserManual).docx
+++ b/S009_DebuggingWithGDB(UserManual).docx
@@ -2932,15 +2932,1932 @@
           <w:lang w:eastAsia="ko-KR"/>
         </w:rPr>
       </w:pPr>
+      <w:r>
+        <w:rPr>
+          <w:rFonts w:hint="eastAsia"/>
+          <w:lang w:eastAsia="ko-KR"/>
+        </w:rPr>
+        <w:t>일반적인</w:t>
+      </w:r>
+      <w:r>
+        <w:rPr>
+          <w:rFonts w:hint="eastAsia"/>
+          <w:lang w:eastAsia="ko-KR"/>
+        </w:rPr>
+        <w:t xml:space="preserve"> </w:t>
+      </w:r>
+      <w:r>
+        <w:rPr>
+          <w:rFonts w:hint="eastAsia"/>
+          <w:lang w:eastAsia="ko-KR"/>
+        </w:rPr>
+        <w:t>방식으로</w:t>
+      </w:r>
+      <w:r>
+        <w:rPr>
+          <w:rFonts w:hint="eastAsia"/>
+          <w:lang w:eastAsia="ko-KR"/>
+        </w:rPr>
+        <w:t xml:space="preserve"> </w:t>
+      </w:r>
+      <w:proofErr w:type="spellStart"/>
+      <w:r>
+        <w:rPr>
+          <w:rFonts w:hint="eastAsia"/>
+          <w:lang w:eastAsia="ko-KR"/>
+        </w:rPr>
+        <w:t>gdb</w:t>
+      </w:r>
+      <w:proofErr w:type="spellEnd"/>
+      <w:r>
+        <w:rPr>
+          <w:rFonts w:hint="eastAsia"/>
+          <w:lang w:eastAsia="ko-KR"/>
+        </w:rPr>
+        <w:t>를</w:t>
+      </w:r>
+      <w:r>
+        <w:rPr>
+          <w:rFonts w:hint="eastAsia"/>
+          <w:lang w:eastAsia="ko-KR"/>
+        </w:rPr>
+        <w:t xml:space="preserve"> </w:t>
+      </w:r>
+      <w:r>
+        <w:rPr>
+          <w:rFonts w:hint="eastAsia"/>
+          <w:lang w:eastAsia="ko-KR"/>
+        </w:rPr>
+        <w:t>실행할</w:t>
+      </w:r>
+      <w:r>
+        <w:rPr>
+          <w:rFonts w:hint="eastAsia"/>
+          <w:lang w:eastAsia="ko-KR"/>
+        </w:rPr>
+        <w:t xml:space="preserve"> </w:t>
+      </w:r>
+      <w:proofErr w:type="spellStart"/>
+      <w:r>
+        <w:rPr>
+          <w:rFonts w:hint="eastAsia"/>
+          <w:lang w:eastAsia="ko-KR"/>
+        </w:rPr>
+        <w:t>수없는</w:t>
+      </w:r>
+      <w:proofErr w:type="spellEnd"/>
+      <w:r>
+        <w:rPr>
+          <w:rFonts w:hint="eastAsia"/>
+          <w:lang w:eastAsia="ko-KR"/>
+        </w:rPr>
+        <w:t xml:space="preserve"> </w:t>
+      </w:r>
+      <w:r>
+        <w:rPr>
+          <w:rFonts w:hint="eastAsia"/>
+          <w:lang w:eastAsia="ko-KR"/>
+        </w:rPr>
+        <w:t>시스템에서</w:t>
+      </w:r>
+      <w:r>
+        <w:rPr>
+          <w:rFonts w:hint="eastAsia"/>
+          <w:lang w:eastAsia="ko-KR"/>
+        </w:rPr>
+        <w:t xml:space="preserve"> </w:t>
+      </w:r>
+      <w:r>
+        <w:rPr>
+          <w:rFonts w:hint="eastAsia"/>
+          <w:lang w:eastAsia="ko-KR"/>
+        </w:rPr>
+        <w:t>실행중인</w:t>
+      </w:r>
+      <w:r>
+        <w:rPr>
+          <w:rFonts w:hint="eastAsia"/>
+          <w:lang w:eastAsia="ko-KR"/>
+        </w:rPr>
+        <w:t xml:space="preserve"> </w:t>
+      </w:r>
+      <w:r>
+        <w:rPr>
+          <w:rFonts w:hint="eastAsia"/>
+          <w:lang w:eastAsia="ko-KR"/>
+        </w:rPr>
+        <w:t>프로그램을</w:t>
+      </w:r>
+      <w:r>
+        <w:rPr>
+          <w:rFonts w:hint="eastAsia"/>
+          <w:lang w:eastAsia="ko-KR"/>
+        </w:rPr>
+        <w:t xml:space="preserve"> </w:t>
+      </w:r>
+      <w:r>
+        <w:rPr>
+          <w:rFonts w:hint="eastAsia"/>
+          <w:lang w:eastAsia="ko-KR"/>
+        </w:rPr>
+        <w:t>디버깅하려는</w:t>
+      </w:r>
+      <w:r>
+        <w:rPr>
+          <w:rFonts w:hint="eastAsia"/>
+          <w:lang w:eastAsia="ko-KR"/>
+        </w:rPr>
+        <w:t xml:space="preserve"> </w:t>
+      </w:r>
+      <w:r>
+        <w:rPr>
+          <w:rFonts w:hint="eastAsia"/>
+          <w:lang w:eastAsia="ko-KR"/>
+        </w:rPr>
+        <w:t>경우</w:t>
+      </w:r>
+      <w:r>
+        <w:rPr>
+          <w:rFonts w:hint="eastAsia"/>
+          <w:lang w:eastAsia="ko-KR"/>
+        </w:rPr>
+        <w:t xml:space="preserve"> </w:t>
+      </w:r>
+      <w:r>
+        <w:rPr>
+          <w:rFonts w:hint="eastAsia"/>
+          <w:lang w:eastAsia="ko-KR"/>
+        </w:rPr>
+        <w:t>원격</w:t>
+      </w:r>
+      <w:r>
+        <w:rPr>
+          <w:rFonts w:hint="eastAsia"/>
+          <w:lang w:eastAsia="ko-KR"/>
+        </w:rPr>
+        <w:t xml:space="preserve"> </w:t>
+      </w:r>
+      <w:r>
+        <w:rPr>
+          <w:rFonts w:hint="eastAsia"/>
+          <w:lang w:eastAsia="ko-KR"/>
+        </w:rPr>
+        <w:t>디버깅을</w:t>
+      </w:r>
+      <w:r>
+        <w:rPr>
+          <w:rFonts w:hint="eastAsia"/>
+          <w:lang w:eastAsia="ko-KR"/>
+        </w:rPr>
+        <w:t xml:space="preserve"> </w:t>
+      </w:r>
+      <w:r>
+        <w:rPr>
+          <w:rFonts w:hint="eastAsia"/>
+          <w:lang w:eastAsia="ko-KR"/>
+        </w:rPr>
+        <w:t>사용하는</w:t>
+      </w:r>
+      <w:r>
+        <w:rPr>
+          <w:rFonts w:hint="eastAsia"/>
+          <w:lang w:eastAsia="ko-KR"/>
+        </w:rPr>
+        <w:t xml:space="preserve"> </w:t>
+      </w:r>
+      <w:r>
+        <w:rPr>
+          <w:rFonts w:hint="eastAsia"/>
+          <w:lang w:eastAsia="ko-KR"/>
+        </w:rPr>
+        <w:t>것이</w:t>
+      </w:r>
+      <w:r>
+        <w:rPr>
+          <w:rFonts w:hint="eastAsia"/>
+          <w:lang w:eastAsia="ko-KR"/>
+        </w:rPr>
+        <w:t xml:space="preserve"> </w:t>
+      </w:r>
+      <w:r>
+        <w:rPr>
+          <w:rFonts w:hint="eastAsia"/>
+          <w:lang w:eastAsia="ko-KR"/>
+        </w:rPr>
+        <w:t>종종</w:t>
+      </w:r>
+      <w:r>
+        <w:rPr>
+          <w:rFonts w:hint="eastAsia"/>
+          <w:lang w:eastAsia="ko-KR"/>
+        </w:rPr>
+        <w:t xml:space="preserve"> </w:t>
+      </w:r>
+      <w:r>
+        <w:rPr>
+          <w:rFonts w:hint="eastAsia"/>
+          <w:lang w:eastAsia="ko-KR"/>
+        </w:rPr>
+        <w:t>유용</w:t>
+      </w:r>
+      <w:r>
+        <w:rPr>
+          <w:rFonts w:hint="eastAsia"/>
+          <w:lang w:eastAsia="ko-KR"/>
+        </w:rPr>
+        <w:t>하</w:t>
+      </w:r>
+      <w:r>
+        <w:rPr>
+          <w:rFonts w:hint="eastAsia"/>
+          <w:lang w:eastAsia="ko-KR"/>
+        </w:rPr>
+        <w:t>다</w:t>
+      </w:r>
+      <w:r>
+        <w:rPr>
+          <w:rFonts w:hint="eastAsia"/>
+          <w:lang w:eastAsia="ko-KR"/>
+        </w:rPr>
+        <w:t>.</w:t>
+      </w:r>
+      <w:r>
+        <w:rPr>
+          <w:lang w:eastAsia="ko-KR"/>
+        </w:rPr>
+        <w:t xml:space="preserve"> </w:t>
+      </w:r>
+      <w:r>
+        <w:rPr>
+          <w:rFonts w:hint="eastAsia"/>
+          <w:lang w:eastAsia="ko-KR"/>
+        </w:rPr>
+        <w:t>예를</w:t>
+      </w:r>
+      <w:r>
+        <w:rPr>
+          <w:rFonts w:hint="eastAsia"/>
+          <w:lang w:eastAsia="ko-KR"/>
+        </w:rPr>
+        <w:t xml:space="preserve"> </w:t>
+      </w:r>
+      <w:r>
+        <w:rPr>
+          <w:rFonts w:hint="eastAsia"/>
+          <w:lang w:eastAsia="ko-KR"/>
+        </w:rPr>
+        <w:t>들어</w:t>
+      </w:r>
+      <w:r>
+        <w:rPr>
+          <w:rFonts w:hint="eastAsia"/>
+          <w:lang w:eastAsia="ko-KR"/>
+        </w:rPr>
+        <w:t xml:space="preserve"> </w:t>
+      </w:r>
+      <w:r>
+        <w:rPr>
+          <w:rFonts w:hint="eastAsia"/>
+          <w:lang w:eastAsia="ko-KR"/>
+        </w:rPr>
+        <w:t>운영</w:t>
+      </w:r>
+      <w:r>
+        <w:rPr>
+          <w:rFonts w:hint="eastAsia"/>
+          <w:lang w:eastAsia="ko-KR"/>
+        </w:rPr>
+        <w:t xml:space="preserve"> </w:t>
+      </w:r>
+      <w:r>
+        <w:rPr>
+          <w:rFonts w:hint="eastAsia"/>
+          <w:lang w:eastAsia="ko-KR"/>
+        </w:rPr>
+        <w:t>체제</w:t>
+      </w:r>
+      <w:r>
+        <w:rPr>
+          <w:rFonts w:hint="eastAsia"/>
+          <w:lang w:eastAsia="ko-KR"/>
+        </w:rPr>
+        <w:t xml:space="preserve"> </w:t>
+      </w:r>
+      <w:r>
+        <w:rPr>
+          <w:rFonts w:hint="eastAsia"/>
+          <w:lang w:eastAsia="ko-KR"/>
+        </w:rPr>
+        <w:t>커널</w:t>
+      </w:r>
+      <w:r>
+        <w:rPr>
+          <w:rFonts w:hint="eastAsia"/>
+          <w:lang w:eastAsia="ko-KR"/>
+        </w:rPr>
+        <w:t xml:space="preserve"> </w:t>
+      </w:r>
+      <w:r>
+        <w:rPr>
+          <w:rFonts w:hint="eastAsia"/>
+          <w:lang w:eastAsia="ko-KR"/>
+        </w:rPr>
+        <w:t>또는</w:t>
+      </w:r>
+      <w:r>
+        <w:rPr>
+          <w:rFonts w:hint="eastAsia"/>
+          <w:lang w:eastAsia="ko-KR"/>
+        </w:rPr>
+        <w:t xml:space="preserve"> </w:t>
+      </w:r>
+      <w:r>
+        <w:rPr>
+          <w:rFonts w:hint="eastAsia"/>
+          <w:lang w:eastAsia="ko-KR"/>
+        </w:rPr>
+        <w:t>모든</w:t>
+      </w:r>
+      <w:r>
+        <w:rPr>
+          <w:rFonts w:hint="eastAsia"/>
+          <w:lang w:eastAsia="ko-KR"/>
+        </w:rPr>
+        <w:t xml:space="preserve"> </w:t>
+      </w:r>
+      <w:r>
+        <w:rPr>
+          <w:rFonts w:hint="eastAsia"/>
+          <w:lang w:eastAsia="ko-KR"/>
+        </w:rPr>
+        <w:t>기능을</w:t>
+      </w:r>
+      <w:r>
+        <w:rPr>
+          <w:rFonts w:hint="eastAsia"/>
+          <w:lang w:eastAsia="ko-KR"/>
+        </w:rPr>
+        <w:t xml:space="preserve"> </w:t>
+      </w:r>
+      <w:r>
+        <w:rPr>
+          <w:rFonts w:hint="eastAsia"/>
+          <w:lang w:eastAsia="ko-KR"/>
+        </w:rPr>
+        <w:t>갖춘</w:t>
+      </w:r>
+      <w:r>
+        <w:rPr>
+          <w:rFonts w:hint="eastAsia"/>
+          <w:lang w:eastAsia="ko-KR"/>
+        </w:rPr>
+        <w:t xml:space="preserve"> </w:t>
+      </w:r>
+      <w:proofErr w:type="spellStart"/>
+      <w:r>
+        <w:rPr>
+          <w:rFonts w:hint="eastAsia"/>
+          <w:lang w:eastAsia="ko-KR"/>
+        </w:rPr>
+        <w:t>디버거를</w:t>
+      </w:r>
+      <w:proofErr w:type="spellEnd"/>
+      <w:r>
+        <w:rPr>
+          <w:rFonts w:hint="eastAsia"/>
+          <w:lang w:eastAsia="ko-KR"/>
+        </w:rPr>
+        <w:t xml:space="preserve"> </w:t>
+      </w:r>
+      <w:proofErr w:type="spellStart"/>
+      <w:r>
+        <w:rPr>
+          <w:rFonts w:hint="eastAsia"/>
+          <w:lang w:eastAsia="ko-KR"/>
+        </w:rPr>
+        <w:t>실행할만큼</w:t>
+      </w:r>
+      <w:proofErr w:type="spellEnd"/>
+      <w:r>
+        <w:rPr>
+          <w:rFonts w:hint="eastAsia"/>
+          <w:lang w:eastAsia="ko-KR"/>
+        </w:rPr>
+        <w:t xml:space="preserve"> </w:t>
+      </w:r>
+      <w:r>
+        <w:rPr>
+          <w:rFonts w:hint="eastAsia"/>
+          <w:lang w:eastAsia="ko-KR"/>
+        </w:rPr>
+        <w:t>강력한</w:t>
+      </w:r>
+      <w:r>
+        <w:rPr>
+          <w:rFonts w:hint="eastAsia"/>
+          <w:lang w:eastAsia="ko-KR"/>
+        </w:rPr>
+        <w:t xml:space="preserve"> </w:t>
+      </w:r>
+      <w:r>
+        <w:rPr>
+          <w:rFonts w:hint="eastAsia"/>
+          <w:lang w:eastAsia="ko-KR"/>
+        </w:rPr>
+        <w:t>범용</w:t>
+      </w:r>
+      <w:r>
+        <w:rPr>
+          <w:rFonts w:hint="eastAsia"/>
+          <w:lang w:eastAsia="ko-KR"/>
+        </w:rPr>
+        <w:t xml:space="preserve"> </w:t>
+      </w:r>
+      <w:r>
+        <w:rPr>
+          <w:rFonts w:hint="eastAsia"/>
+          <w:lang w:eastAsia="ko-KR"/>
+        </w:rPr>
+        <w:t>운영</w:t>
+      </w:r>
+      <w:r>
+        <w:rPr>
+          <w:rFonts w:hint="eastAsia"/>
+          <w:lang w:eastAsia="ko-KR"/>
+        </w:rPr>
+        <w:t xml:space="preserve"> </w:t>
+      </w:r>
+      <w:r>
+        <w:rPr>
+          <w:rFonts w:hint="eastAsia"/>
+          <w:lang w:eastAsia="ko-KR"/>
+        </w:rPr>
+        <w:t>체제가</w:t>
+      </w:r>
+      <w:r>
+        <w:rPr>
+          <w:rFonts w:hint="eastAsia"/>
+          <w:lang w:eastAsia="ko-KR"/>
+        </w:rPr>
+        <w:t xml:space="preserve"> </w:t>
+      </w:r>
+      <w:r>
+        <w:rPr>
+          <w:rFonts w:hint="eastAsia"/>
+          <w:lang w:eastAsia="ko-KR"/>
+        </w:rPr>
+        <w:t>없는</w:t>
+      </w:r>
+      <w:r>
+        <w:rPr>
+          <w:rFonts w:hint="eastAsia"/>
+          <w:lang w:eastAsia="ko-KR"/>
+        </w:rPr>
+        <w:t xml:space="preserve"> </w:t>
+      </w:r>
+      <w:r>
+        <w:rPr>
+          <w:rFonts w:hint="eastAsia"/>
+          <w:lang w:eastAsia="ko-KR"/>
+        </w:rPr>
+        <w:t>소형</w:t>
+      </w:r>
+      <w:r>
+        <w:rPr>
+          <w:rFonts w:hint="eastAsia"/>
+          <w:lang w:eastAsia="ko-KR"/>
+        </w:rPr>
+        <w:t xml:space="preserve"> </w:t>
+      </w:r>
+      <w:r>
+        <w:rPr>
+          <w:rFonts w:hint="eastAsia"/>
+          <w:lang w:eastAsia="ko-KR"/>
+        </w:rPr>
+        <w:t>시스템에서</w:t>
+      </w:r>
+      <w:r>
+        <w:rPr>
+          <w:rFonts w:hint="eastAsia"/>
+          <w:lang w:eastAsia="ko-KR"/>
+        </w:rPr>
+        <w:t xml:space="preserve"> </w:t>
+      </w:r>
+      <w:r>
+        <w:rPr>
+          <w:rFonts w:hint="eastAsia"/>
+          <w:lang w:eastAsia="ko-KR"/>
+        </w:rPr>
+        <w:t>원격</w:t>
+      </w:r>
+      <w:r>
+        <w:rPr>
+          <w:rFonts w:hint="eastAsia"/>
+          <w:lang w:eastAsia="ko-KR"/>
+        </w:rPr>
+        <w:t xml:space="preserve"> </w:t>
+      </w:r>
+      <w:r>
+        <w:rPr>
+          <w:rFonts w:hint="eastAsia"/>
+          <w:lang w:eastAsia="ko-KR"/>
+        </w:rPr>
+        <w:t>디버깅을</w:t>
+      </w:r>
+      <w:r>
+        <w:rPr>
+          <w:rFonts w:hint="eastAsia"/>
+          <w:lang w:eastAsia="ko-KR"/>
+        </w:rPr>
+        <w:t xml:space="preserve"> </w:t>
+      </w:r>
+      <w:r>
+        <w:rPr>
+          <w:rFonts w:hint="eastAsia"/>
+          <w:lang w:eastAsia="ko-KR"/>
+        </w:rPr>
+        <w:t>사용할</w:t>
+      </w:r>
+      <w:r>
+        <w:rPr>
+          <w:rFonts w:hint="eastAsia"/>
+          <w:lang w:eastAsia="ko-KR"/>
+        </w:rPr>
+        <w:t xml:space="preserve"> </w:t>
+      </w:r>
+      <w:r>
+        <w:rPr>
+          <w:rFonts w:hint="eastAsia"/>
+          <w:lang w:eastAsia="ko-KR"/>
+        </w:rPr>
+        <w:t>수</w:t>
+      </w:r>
+      <w:r>
+        <w:rPr>
+          <w:rFonts w:hint="eastAsia"/>
+          <w:lang w:eastAsia="ko-KR"/>
+        </w:rPr>
+        <w:t xml:space="preserve"> </w:t>
+      </w:r>
+      <w:r>
+        <w:rPr>
+          <w:rFonts w:hint="eastAsia"/>
+          <w:lang w:eastAsia="ko-KR"/>
+        </w:rPr>
+        <w:t>있다</w:t>
+      </w:r>
+      <w:r>
+        <w:rPr>
+          <w:rFonts w:hint="eastAsia"/>
+          <w:lang w:eastAsia="ko-KR"/>
+        </w:rPr>
+        <w:t>.</w:t>
+      </w:r>
+    </w:p>
+    <w:p>
+      <w:pPr>
+        <w:rPr>
+          <w:lang w:eastAsia="ko-KR"/>
+        </w:rPr>
+      </w:pPr>
+      <w:proofErr w:type="spellStart"/>
+      <w:r>
+        <w:rPr>
+          <w:rFonts w:hint="eastAsia"/>
+          <w:lang w:eastAsia="ko-KR"/>
+        </w:rPr>
+        <w:t>gdb</w:t>
+      </w:r>
+      <w:proofErr w:type="spellEnd"/>
+      <w:r>
+        <w:rPr>
+          <w:rFonts w:hint="eastAsia"/>
+          <w:lang w:eastAsia="ko-KR"/>
+        </w:rPr>
+        <w:t>의</w:t>
+      </w:r>
+      <w:r>
+        <w:rPr>
+          <w:rFonts w:hint="eastAsia"/>
+          <w:lang w:eastAsia="ko-KR"/>
+        </w:rPr>
+        <w:t xml:space="preserve"> </w:t>
+      </w:r>
+      <w:r>
+        <w:rPr>
+          <w:rFonts w:hint="eastAsia"/>
+          <w:lang w:eastAsia="ko-KR"/>
+        </w:rPr>
+        <w:t>일부</w:t>
+      </w:r>
+      <w:r>
+        <w:rPr>
+          <w:rFonts w:hint="eastAsia"/>
+          <w:lang w:eastAsia="ko-KR"/>
+        </w:rPr>
+        <w:t xml:space="preserve"> </w:t>
+      </w:r>
+      <w:r>
+        <w:rPr>
+          <w:rFonts w:hint="eastAsia"/>
+          <w:lang w:eastAsia="ko-KR"/>
+        </w:rPr>
+        <w:t>구성에는</w:t>
+      </w:r>
+      <w:r>
+        <w:rPr>
+          <w:rFonts w:hint="eastAsia"/>
+          <w:lang w:eastAsia="ko-KR"/>
+        </w:rPr>
+        <w:t xml:space="preserve"> </w:t>
+      </w:r>
+      <w:r>
+        <w:rPr>
+          <w:rFonts w:hint="eastAsia"/>
+          <w:lang w:eastAsia="ko-KR"/>
+        </w:rPr>
+        <w:t>특정</w:t>
+      </w:r>
+      <w:r>
+        <w:rPr>
+          <w:rFonts w:hint="eastAsia"/>
+          <w:lang w:eastAsia="ko-KR"/>
+        </w:rPr>
+        <w:t xml:space="preserve"> </w:t>
+      </w:r>
+      <w:r>
+        <w:rPr>
+          <w:rFonts w:hint="eastAsia"/>
+          <w:lang w:eastAsia="ko-KR"/>
+        </w:rPr>
+        <w:t>직렬</w:t>
+      </w:r>
+      <w:r>
+        <w:rPr>
+          <w:rFonts w:hint="eastAsia"/>
+          <w:lang w:eastAsia="ko-KR"/>
+        </w:rPr>
+        <w:t xml:space="preserve"> </w:t>
+      </w:r>
+      <w:r>
+        <w:rPr>
+          <w:rFonts w:hint="eastAsia"/>
+          <w:lang w:eastAsia="ko-KR"/>
+        </w:rPr>
+        <w:t>또는</w:t>
+      </w:r>
+      <w:r>
+        <w:rPr>
+          <w:rFonts w:hint="eastAsia"/>
+          <w:lang w:eastAsia="ko-KR"/>
+        </w:rPr>
+        <w:t xml:space="preserve"> </w:t>
+      </w:r>
+      <w:proofErr w:type="gramStart"/>
+      <w:r>
+        <w:rPr>
+          <w:rFonts w:hint="eastAsia"/>
+          <w:lang w:eastAsia="ko-KR"/>
+        </w:rPr>
+        <w:t>TCP /</w:t>
+      </w:r>
+      <w:proofErr w:type="gramEnd"/>
+      <w:r>
+        <w:rPr>
+          <w:rFonts w:hint="eastAsia"/>
+          <w:lang w:eastAsia="ko-KR"/>
+        </w:rPr>
+        <w:t xml:space="preserve"> IP </w:t>
+      </w:r>
+      <w:r>
+        <w:rPr>
+          <w:rFonts w:hint="eastAsia"/>
+          <w:lang w:eastAsia="ko-KR"/>
+        </w:rPr>
+        <w:t>인터페이스가</w:t>
+      </w:r>
+      <w:r>
+        <w:rPr>
+          <w:rFonts w:hint="eastAsia"/>
+          <w:lang w:eastAsia="ko-KR"/>
+        </w:rPr>
+        <w:t xml:space="preserve"> </w:t>
+      </w:r>
+      <w:r>
+        <w:rPr>
+          <w:rFonts w:hint="eastAsia"/>
+          <w:lang w:eastAsia="ko-KR"/>
+        </w:rPr>
+        <w:t>있어</w:t>
+      </w:r>
+      <w:r>
+        <w:rPr>
+          <w:rFonts w:hint="eastAsia"/>
+          <w:lang w:eastAsia="ko-KR"/>
+        </w:rPr>
+        <w:t xml:space="preserve"> </w:t>
+      </w:r>
+      <w:r>
+        <w:rPr>
+          <w:rFonts w:hint="eastAsia"/>
+          <w:lang w:eastAsia="ko-KR"/>
+        </w:rPr>
+        <w:t>특정</w:t>
+      </w:r>
+      <w:r>
+        <w:rPr>
+          <w:rFonts w:hint="eastAsia"/>
+          <w:lang w:eastAsia="ko-KR"/>
+        </w:rPr>
+        <w:t xml:space="preserve"> </w:t>
+      </w:r>
+      <w:r>
+        <w:rPr>
+          <w:rFonts w:hint="eastAsia"/>
+          <w:lang w:eastAsia="ko-KR"/>
+        </w:rPr>
+        <w:t>디버깅</w:t>
+      </w:r>
+      <w:r>
+        <w:rPr>
+          <w:rFonts w:hint="eastAsia"/>
+          <w:lang w:eastAsia="ko-KR"/>
+        </w:rPr>
+        <w:t xml:space="preserve"> </w:t>
+      </w:r>
+      <w:r>
+        <w:rPr>
+          <w:rFonts w:hint="eastAsia"/>
+          <w:lang w:eastAsia="ko-KR"/>
+        </w:rPr>
+        <w:t>대상에서</w:t>
+      </w:r>
+      <w:r>
+        <w:rPr>
+          <w:rFonts w:hint="eastAsia"/>
+          <w:lang w:eastAsia="ko-KR"/>
+        </w:rPr>
+        <w:t xml:space="preserve"> </w:t>
+      </w:r>
+      <w:r>
+        <w:rPr>
+          <w:rFonts w:hint="eastAsia"/>
+          <w:lang w:eastAsia="ko-KR"/>
+        </w:rPr>
+        <w:t>이</w:t>
+      </w:r>
+      <w:r>
+        <w:rPr>
+          <w:rFonts w:hint="eastAsia"/>
+          <w:lang w:eastAsia="ko-KR"/>
+        </w:rPr>
+        <w:t xml:space="preserve"> </w:t>
+      </w:r>
+      <w:r>
+        <w:rPr>
+          <w:rFonts w:hint="eastAsia"/>
+          <w:lang w:eastAsia="ko-KR"/>
+        </w:rPr>
+        <w:t>작업을</w:t>
+      </w:r>
+      <w:r>
+        <w:rPr>
+          <w:rFonts w:hint="eastAsia"/>
+          <w:lang w:eastAsia="ko-KR"/>
+        </w:rPr>
+        <w:t xml:space="preserve"> </w:t>
+      </w:r>
+      <w:r>
+        <w:rPr>
+          <w:rFonts w:hint="eastAsia"/>
+          <w:lang w:eastAsia="ko-KR"/>
+        </w:rPr>
+        <w:t>수행</w:t>
+      </w:r>
+      <w:r>
+        <w:rPr>
+          <w:rFonts w:hint="eastAsia"/>
+          <w:lang w:eastAsia="ko-KR"/>
+        </w:rPr>
+        <w:t xml:space="preserve"> </w:t>
+      </w:r>
+      <w:r>
+        <w:rPr>
+          <w:rFonts w:hint="eastAsia"/>
+          <w:lang w:eastAsia="ko-KR"/>
+        </w:rPr>
+        <w:t>할</w:t>
+      </w:r>
+      <w:r>
+        <w:rPr>
+          <w:rFonts w:hint="eastAsia"/>
+          <w:lang w:eastAsia="ko-KR"/>
+        </w:rPr>
+        <w:t xml:space="preserve"> </w:t>
+      </w:r>
+      <w:r>
+        <w:rPr>
+          <w:rFonts w:hint="eastAsia"/>
+          <w:lang w:eastAsia="ko-KR"/>
+        </w:rPr>
+        <w:t>수</w:t>
+      </w:r>
+      <w:r>
+        <w:rPr>
+          <w:rFonts w:hint="eastAsia"/>
+          <w:lang w:eastAsia="ko-KR"/>
+        </w:rPr>
+        <w:t xml:space="preserve"> </w:t>
+      </w:r>
+      <w:r>
+        <w:rPr>
+          <w:rFonts w:hint="eastAsia"/>
+          <w:lang w:eastAsia="ko-KR"/>
+        </w:rPr>
+        <w:t>있다</w:t>
+      </w:r>
+      <w:r>
+        <w:rPr>
+          <w:rFonts w:hint="eastAsia"/>
+          <w:lang w:eastAsia="ko-KR"/>
+        </w:rPr>
+        <w:t>.</w:t>
+      </w:r>
+      <w:r>
+        <w:rPr>
+          <w:lang w:eastAsia="ko-KR"/>
+        </w:rPr>
+        <w:t xml:space="preserve"> </w:t>
+      </w:r>
+      <w:r>
+        <w:rPr>
+          <w:rFonts w:hint="eastAsia"/>
+          <w:lang w:eastAsia="ko-KR"/>
+        </w:rPr>
+        <w:t>또한</w:t>
+      </w:r>
+      <w:r>
+        <w:rPr>
+          <w:rFonts w:hint="eastAsia"/>
+          <w:lang w:eastAsia="ko-KR"/>
+        </w:rPr>
+        <w:t xml:space="preserve"> </w:t>
+      </w:r>
+      <w:proofErr w:type="spellStart"/>
+      <w:r>
+        <w:rPr>
+          <w:rFonts w:hint="eastAsia"/>
+          <w:lang w:eastAsia="ko-KR"/>
+        </w:rPr>
+        <w:t>gdb</w:t>
+      </w:r>
+      <w:proofErr w:type="spellEnd"/>
+      <w:r>
+        <w:rPr>
+          <w:rFonts w:hint="eastAsia"/>
+          <w:lang w:eastAsia="ko-KR"/>
+        </w:rPr>
+        <w:t>에는</w:t>
+      </w:r>
+      <w:r>
+        <w:rPr>
+          <w:rFonts w:hint="eastAsia"/>
+          <w:lang w:eastAsia="ko-KR"/>
+        </w:rPr>
+        <w:t xml:space="preserve"> </w:t>
+      </w:r>
+      <w:r>
+        <w:rPr>
+          <w:rFonts w:hint="eastAsia"/>
+          <w:lang w:eastAsia="ko-KR"/>
+        </w:rPr>
+        <w:t>원격</w:t>
+      </w:r>
+      <w:r>
+        <w:rPr>
+          <w:rFonts w:hint="eastAsia"/>
+          <w:lang w:eastAsia="ko-KR"/>
+        </w:rPr>
+        <w:t xml:space="preserve"> </w:t>
+      </w:r>
+      <w:proofErr w:type="spellStart"/>
+      <w:r>
+        <w:rPr>
+          <w:rFonts w:hint="eastAsia"/>
+          <w:lang w:eastAsia="ko-KR"/>
+        </w:rPr>
+        <w:t>스텁</w:t>
+      </w:r>
+      <w:proofErr w:type="spellEnd"/>
+      <w:r>
+        <w:rPr>
+          <w:rFonts w:hint="eastAsia"/>
+          <w:lang w:eastAsia="ko-KR"/>
+        </w:rPr>
+        <w:t xml:space="preserve"> (</w:t>
+      </w:r>
+      <w:r>
+        <w:rPr>
+          <w:rFonts w:hint="eastAsia"/>
+          <w:lang w:eastAsia="ko-KR"/>
+        </w:rPr>
+        <w:t>원격</w:t>
+      </w:r>
+      <w:r>
+        <w:rPr>
+          <w:rFonts w:hint="eastAsia"/>
+          <w:lang w:eastAsia="ko-KR"/>
+        </w:rPr>
+        <w:t xml:space="preserve"> </w:t>
+      </w:r>
+      <w:r>
+        <w:rPr>
+          <w:rFonts w:hint="eastAsia"/>
+          <w:lang w:eastAsia="ko-KR"/>
+        </w:rPr>
+        <w:t>시스템에서</w:t>
+      </w:r>
+      <w:r>
+        <w:rPr>
+          <w:rFonts w:hint="eastAsia"/>
+          <w:lang w:eastAsia="ko-KR"/>
+        </w:rPr>
+        <w:t xml:space="preserve"> </w:t>
+      </w:r>
+      <w:r>
+        <w:rPr>
+          <w:rFonts w:hint="eastAsia"/>
+          <w:lang w:eastAsia="ko-KR"/>
+        </w:rPr>
+        <w:t>실행되어</w:t>
+      </w:r>
+      <w:r>
+        <w:rPr>
+          <w:rFonts w:hint="eastAsia"/>
+          <w:lang w:eastAsia="ko-KR"/>
+        </w:rPr>
+        <w:t xml:space="preserve"> </w:t>
+      </w:r>
+      <w:proofErr w:type="spellStart"/>
+      <w:r>
+        <w:rPr>
+          <w:rFonts w:hint="eastAsia"/>
+          <w:lang w:eastAsia="ko-KR"/>
+        </w:rPr>
+        <w:t>gdb</w:t>
+      </w:r>
+      <w:proofErr w:type="spellEnd"/>
+      <w:r>
+        <w:rPr>
+          <w:rFonts w:hint="eastAsia"/>
+          <w:lang w:eastAsia="ko-KR"/>
+        </w:rPr>
+        <w:t>와</w:t>
+      </w:r>
+      <w:r>
+        <w:rPr>
+          <w:rFonts w:hint="eastAsia"/>
+          <w:lang w:eastAsia="ko-KR"/>
+        </w:rPr>
+        <w:t xml:space="preserve"> </w:t>
+      </w:r>
+      <w:r>
+        <w:rPr>
+          <w:rFonts w:hint="eastAsia"/>
+          <w:lang w:eastAsia="ko-KR"/>
+        </w:rPr>
+        <w:t>통신하기</w:t>
+      </w:r>
+      <w:r>
+        <w:rPr>
+          <w:rFonts w:hint="eastAsia"/>
+          <w:lang w:eastAsia="ko-KR"/>
+        </w:rPr>
+        <w:t xml:space="preserve"> </w:t>
+      </w:r>
+      <w:r>
+        <w:rPr>
+          <w:rFonts w:hint="eastAsia"/>
+          <w:lang w:eastAsia="ko-KR"/>
+        </w:rPr>
+        <w:t>위해</w:t>
+      </w:r>
+      <w:r>
+        <w:rPr>
+          <w:rFonts w:hint="eastAsia"/>
+          <w:lang w:eastAsia="ko-KR"/>
+        </w:rPr>
+        <w:t xml:space="preserve"> </w:t>
+      </w:r>
+      <w:r>
+        <w:rPr>
+          <w:rFonts w:hint="eastAsia"/>
+          <w:lang w:eastAsia="ko-KR"/>
+        </w:rPr>
+        <w:t>실행되는</w:t>
+      </w:r>
+      <w:r>
+        <w:rPr>
+          <w:rFonts w:hint="eastAsia"/>
+          <w:lang w:eastAsia="ko-KR"/>
+        </w:rPr>
+        <w:t xml:space="preserve"> </w:t>
+      </w:r>
+      <w:r>
+        <w:rPr>
+          <w:rFonts w:hint="eastAsia"/>
+          <w:lang w:eastAsia="ko-KR"/>
+        </w:rPr>
+        <w:t>코드</w:t>
+      </w:r>
+      <w:r>
+        <w:rPr>
+          <w:rFonts w:hint="eastAsia"/>
+          <w:lang w:eastAsia="ko-KR"/>
+        </w:rPr>
+        <w:t>)</w:t>
+      </w:r>
+      <w:r>
+        <w:rPr>
+          <w:rFonts w:hint="eastAsia"/>
+          <w:lang w:eastAsia="ko-KR"/>
+        </w:rPr>
+        <w:t>을</w:t>
+      </w:r>
+      <w:r>
+        <w:rPr>
+          <w:rFonts w:hint="eastAsia"/>
+          <w:lang w:eastAsia="ko-KR"/>
+        </w:rPr>
+        <w:t xml:space="preserve"> </w:t>
+      </w:r>
+      <w:r>
+        <w:rPr>
+          <w:rFonts w:hint="eastAsia"/>
+          <w:lang w:eastAsia="ko-KR"/>
+        </w:rPr>
+        <w:t>작성할</w:t>
+      </w:r>
+      <w:r>
+        <w:rPr>
+          <w:rFonts w:hint="eastAsia"/>
+          <w:lang w:eastAsia="ko-KR"/>
+        </w:rPr>
+        <w:t xml:space="preserve"> </w:t>
+      </w:r>
+      <w:r>
+        <w:rPr>
+          <w:rFonts w:hint="eastAsia"/>
+          <w:lang w:eastAsia="ko-KR"/>
+        </w:rPr>
+        <w:t>때</w:t>
+      </w:r>
+      <w:r>
+        <w:rPr>
+          <w:rFonts w:hint="eastAsia"/>
+          <w:lang w:eastAsia="ko-KR"/>
+        </w:rPr>
+        <w:t xml:space="preserve"> </w:t>
+      </w:r>
+      <w:r>
+        <w:rPr>
+          <w:rFonts w:hint="eastAsia"/>
+          <w:lang w:eastAsia="ko-KR"/>
+        </w:rPr>
+        <w:t>사용할</w:t>
+      </w:r>
+      <w:r>
+        <w:rPr>
+          <w:rFonts w:hint="eastAsia"/>
+          <w:lang w:eastAsia="ko-KR"/>
+        </w:rPr>
+        <w:t xml:space="preserve"> </w:t>
+      </w:r>
+      <w:r>
+        <w:rPr>
+          <w:rFonts w:hint="eastAsia"/>
+          <w:lang w:eastAsia="ko-KR"/>
+        </w:rPr>
+        <w:t>수</w:t>
+      </w:r>
+      <w:r>
+        <w:rPr>
+          <w:rFonts w:hint="eastAsia"/>
+          <w:lang w:eastAsia="ko-KR"/>
+        </w:rPr>
+        <w:t xml:space="preserve"> </w:t>
+      </w:r>
+      <w:r>
+        <w:rPr>
+          <w:rFonts w:hint="eastAsia"/>
+          <w:lang w:eastAsia="ko-KR"/>
+        </w:rPr>
+        <w:t>있는</w:t>
+      </w:r>
+      <w:r>
+        <w:rPr>
+          <w:rFonts w:hint="eastAsia"/>
+          <w:lang w:eastAsia="ko-KR"/>
+        </w:rPr>
+        <w:t xml:space="preserve"> </w:t>
+      </w:r>
+      <w:r>
+        <w:rPr>
+          <w:rFonts w:hint="eastAsia"/>
+          <w:lang w:eastAsia="ko-KR"/>
+        </w:rPr>
+        <w:t>일반</w:t>
+      </w:r>
+      <w:r>
+        <w:rPr>
+          <w:rFonts w:hint="eastAsia"/>
+          <w:lang w:eastAsia="ko-KR"/>
+        </w:rPr>
+        <w:t xml:space="preserve"> </w:t>
+      </w:r>
+      <w:r>
+        <w:rPr>
+          <w:rFonts w:hint="eastAsia"/>
+          <w:lang w:eastAsia="ko-KR"/>
+        </w:rPr>
+        <w:t>직렬</w:t>
+      </w:r>
+      <w:r>
+        <w:rPr>
+          <w:rFonts w:hint="eastAsia"/>
+          <w:lang w:eastAsia="ko-KR"/>
+        </w:rPr>
+        <w:t xml:space="preserve"> </w:t>
+      </w:r>
+      <w:r>
+        <w:rPr>
+          <w:rFonts w:hint="eastAsia"/>
+          <w:lang w:eastAsia="ko-KR"/>
+        </w:rPr>
+        <w:t>프로토콜</w:t>
+      </w:r>
+      <w:r>
+        <w:rPr>
+          <w:rFonts w:hint="eastAsia"/>
+          <w:lang w:eastAsia="ko-KR"/>
+        </w:rPr>
+        <w:t xml:space="preserve"> (</w:t>
+      </w:r>
+      <w:proofErr w:type="spellStart"/>
+      <w:r>
+        <w:rPr>
+          <w:rFonts w:hint="eastAsia"/>
+          <w:lang w:eastAsia="ko-KR"/>
+        </w:rPr>
+        <w:t>gdb</w:t>
+      </w:r>
+      <w:proofErr w:type="spellEnd"/>
+      <w:r>
+        <w:rPr>
+          <w:rFonts w:hint="eastAsia"/>
+          <w:lang w:eastAsia="ko-KR"/>
+        </w:rPr>
+        <w:t>에만</w:t>
+      </w:r>
+      <w:r>
+        <w:rPr>
+          <w:rFonts w:hint="eastAsia"/>
+          <w:lang w:eastAsia="ko-KR"/>
+        </w:rPr>
+        <w:t xml:space="preserve"> </w:t>
+      </w:r>
+      <w:r>
+        <w:rPr>
+          <w:rFonts w:hint="eastAsia"/>
+          <w:lang w:eastAsia="ko-KR"/>
+        </w:rPr>
+        <w:t>해당하지만</w:t>
+      </w:r>
+      <w:r>
+        <w:rPr>
+          <w:rFonts w:hint="eastAsia"/>
+          <w:lang w:eastAsia="ko-KR"/>
+        </w:rPr>
+        <w:t xml:space="preserve"> </w:t>
+      </w:r>
+      <w:r>
+        <w:rPr>
+          <w:rFonts w:hint="eastAsia"/>
+          <w:lang w:eastAsia="ko-KR"/>
+        </w:rPr>
+        <w:t>특정</w:t>
+      </w:r>
+      <w:r>
+        <w:rPr>
+          <w:rFonts w:hint="eastAsia"/>
+          <w:lang w:eastAsia="ko-KR"/>
+        </w:rPr>
+        <w:t xml:space="preserve"> </w:t>
+      </w:r>
+      <w:r>
+        <w:rPr>
+          <w:rFonts w:hint="eastAsia"/>
+          <w:lang w:eastAsia="ko-KR"/>
+        </w:rPr>
+        <w:t>대상</w:t>
+      </w:r>
+      <w:r>
+        <w:rPr>
+          <w:rFonts w:hint="eastAsia"/>
+          <w:lang w:eastAsia="ko-KR"/>
+        </w:rPr>
+        <w:t xml:space="preserve"> </w:t>
+      </w:r>
+      <w:r>
+        <w:rPr>
+          <w:rFonts w:hint="eastAsia"/>
+          <w:lang w:eastAsia="ko-KR"/>
+        </w:rPr>
+        <w:t>시스템에만</w:t>
+      </w:r>
+      <w:r>
+        <w:rPr>
+          <w:rFonts w:hint="eastAsia"/>
+          <w:lang w:eastAsia="ko-KR"/>
+        </w:rPr>
+        <w:t xml:space="preserve"> </w:t>
+      </w:r>
+      <w:r>
+        <w:rPr>
+          <w:rFonts w:hint="eastAsia"/>
+          <w:lang w:eastAsia="ko-KR"/>
+        </w:rPr>
+        <w:t>해당되지</w:t>
+      </w:r>
+      <w:r>
+        <w:rPr>
+          <w:rFonts w:hint="eastAsia"/>
+          <w:lang w:eastAsia="ko-KR"/>
+        </w:rPr>
+        <w:t xml:space="preserve"> </w:t>
+      </w:r>
+      <w:r>
+        <w:rPr>
+          <w:rFonts w:hint="eastAsia"/>
+          <w:lang w:eastAsia="ko-KR"/>
+        </w:rPr>
+        <w:t>않음</w:t>
+      </w:r>
+      <w:r>
+        <w:rPr>
+          <w:rFonts w:hint="eastAsia"/>
+          <w:lang w:eastAsia="ko-KR"/>
+        </w:rPr>
+        <w:t>)</w:t>
+      </w:r>
+      <w:r>
+        <w:rPr>
+          <w:rFonts w:hint="eastAsia"/>
+          <w:lang w:eastAsia="ko-KR"/>
+        </w:rPr>
+        <w:t>이</w:t>
+      </w:r>
+      <w:r>
+        <w:rPr>
+          <w:rFonts w:hint="eastAsia"/>
+          <w:lang w:eastAsia="ko-KR"/>
+        </w:rPr>
+        <w:t xml:space="preserve"> </w:t>
+      </w:r>
+      <w:r>
+        <w:rPr>
+          <w:rFonts w:hint="eastAsia"/>
+          <w:lang w:eastAsia="ko-KR"/>
+        </w:rPr>
+        <w:t>제공</w:t>
+      </w:r>
+      <w:r>
+        <w:rPr>
+          <w:rFonts w:hint="eastAsia"/>
+          <w:lang w:eastAsia="ko-KR"/>
+        </w:rPr>
+        <w:t>된</w:t>
+      </w:r>
+      <w:r>
+        <w:rPr>
+          <w:rFonts w:hint="eastAsia"/>
+          <w:lang w:eastAsia="ko-KR"/>
+        </w:rPr>
+        <w:t>다</w:t>
+      </w:r>
+      <w:r>
+        <w:rPr>
+          <w:rFonts w:hint="eastAsia"/>
+          <w:lang w:eastAsia="ko-KR"/>
+        </w:rPr>
+        <w:t>.</w:t>
+      </w:r>
+    </w:p>
+    <w:p>
+      <w:pPr>
+        <w:rPr>
+          <w:lang w:eastAsia="ko-KR"/>
+        </w:rPr>
+      </w:pPr>
+      <w:proofErr w:type="spellStart"/>
+      <w:r>
+        <w:rPr>
+          <w:rFonts w:hint="eastAsia"/>
+          <w:lang w:eastAsia="ko-KR"/>
+        </w:rPr>
+        <w:t>gdb</w:t>
+      </w:r>
+      <w:proofErr w:type="spellEnd"/>
+      <w:r>
+        <w:rPr>
+          <w:rFonts w:hint="eastAsia"/>
+          <w:lang w:eastAsia="ko-KR"/>
+        </w:rPr>
+        <w:t xml:space="preserve"> </w:t>
+      </w:r>
+      <w:r>
+        <w:rPr>
+          <w:rFonts w:hint="eastAsia"/>
+          <w:lang w:eastAsia="ko-KR"/>
+        </w:rPr>
+        <w:t>구성에서</w:t>
+      </w:r>
+      <w:r>
+        <w:rPr>
+          <w:rFonts w:hint="eastAsia"/>
+          <w:lang w:eastAsia="ko-KR"/>
+        </w:rPr>
+        <w:t xml:space="preserve"> </w:t>
+      </w:r>
+      <w:r>
+        <w:rPr>
+          <w:rFonts w:hint="eastAsia"/>
+          <w:lang w:eastAsia="ko-KR"/>
+        </w:rPr>
+        <w:t>다른</w:t>
+      </w:r>
+      <w:r>
+        <w:rPr>
+          <w:rFonts w:hint="eastAsia"/>
+          <w:lang w:eastAsia="ko-KR"/>
+        </w:rPr>
+        <w:t xml:space="preserve"> </w:t>
+      </w:r>
+      <w:r>
+        <w:rPr>
+          <w:rFonts w:hint="eastAsia"/>
+          <w:lang w:eastAsia="ko-KR"/>
+        </w:rPr>
+        <w:t>원격</w:t>
+      </w:r>
+      <w:r>
+        <w:rPr>
+          <w:rFonts w:hint="eastAsia"/>
+          <w:lang w:eastAsia="ko-KR"/>
+        </w:rPr>
+        <w:t xml:space="preserve"> </w:t>
+      </w:r>
+      <w:r>
+        <w:rPr>
+          <w:rFonts w:hint="eastAsia"/>
+          <w:lang w:eastAsia="ko-KR"/>
+        </w:rPr>
+        <w:t>대상을</w:t>
+      </w:r>
+      <w:r>
+        <w:rPr>
+          <w:rFonts w:hint="eastAsia"/>
+          <w:lang w:eastAsia="ko-KR"/>
+        </w:rPr>
+        <w:t xml:space="preserve"> </w:t>
+      </w:r>
+      <w:r>
+        <w:rPr>
+          <w:rFonts w:hint="eastAsia"/>
+          <w:lang w:eastAsia="ko-KR"/>
+        </w:rPr>
+        <w:t>사용할</w:t>
+      </w:r>
+      <w:r>
+        <w:rPr>
+          <w:rFonts w:hint="eastAsia"/>
+          <w:lang w:eastAsia="ko-KR"/>
+        </w:rPr>
+        <w:t xml:space="preserve"> </w:t>
+      </w:r>
+      <w:r>
+        <w:rPr>
+          <w:rFonts w:hint="eastAsia"/>
+          <w:lang w:eastAsia="ko-KR"/>
+        </w:rPr>
+        <w:t>수</w:t>
+      </w:r>
+      <w:r>
+        <w:rPr>
+          <w:rFonts w:hint="eastAsia"/>
+          <w:lang w:eastAsia="ko-KR"/>
+        </w:rPr>
+        <w:t xml:space="preserve"> </w:t>
+      </w:r>
+      <w:r>
+        <w:rPr>
+          <w:rFonts w:hint="eastAsia"/>
+          <w:lang w:eastAsia="ko-KR"/>
+        </w:rPr>
+        <w:t>있다</w:t>
+      </w:r>
+      <w:r>
+        <w:rPr>
+          <w:rFonts w:hint="eastAsia"/>
+          <w:lang w:eastAsia="ko-KR"/>
+        </w:rPr>
+        <w:t>.</w:t>
+      </w:r>
+    </w:p>
+    <w:p>
+      <w:pPr>
+        <w:pStyle w:val="2"/>
+        <w:rPr>
+          <w:lang w:eastAsia="ko-KR"/>
+        </w:rPr>
+      </w:pPr>
+      <w:r>
+        <w:rPr>
+          <w:lang w:eastAsia="ko-KR"/>
+        </w:rPr>
+        <w:t>Connecting to a Remote Target</w:t>
+      </w:r>
+    </w:p>
+    <w:p>
+      <w:pPr>
+        <w:rPr>
+          <w:lang w:eastAsia="ko-KR"/>
+        </w:rPr>
+      </w:pPr>
+      <w:r>
+        <w:rPr>
+          <w:rFonts w:hint="eastAsia"/>
+          <w:lang w:eastAsia="ko-KR"/>
+        </w:rPr>
+        <w:t>이</w:t>
+      </w:r>
+      <w:r>
+        <w:rPr>
+          <w:rFonts w:hint="eastAsia"/>
+          <w:lang w:eastAsia="ko-KR"/>
+        </w:rPr>
+        <w:t xml:space="preserve"> </w:t>
+      </w:r>
+      <w:r>
+        <w:rPr>
+          <w:rFonts w:hint="eastAsia"/>
+          <w:lang w:eastAsia="ko-KR"/>
+        </w:rPr>
+        <w:t>섹션에서는</w:t>
+      </w:r>
+      <w:r>
+        <w:rPr>
+          <w:rFonts w:hint="eastAsia"/>
+          <w:lang w:eastAsia="ko-KR"/>
+        </w:rPr>
+        <w:t xml:space="preserve"> </w:t>
+      </w:r>
+      <w:r>
+        <w:rPr>
+          <w:rFonts w:hint="eastAsia"/>
+          <w:lang w:eastAsia="ko-KR"/>
+        </w:rPr>
+        <w:t>연결</w:t>
+      </w:r>
+      <w:r>
+        <w:rPr>
+          <w:rFonts w:hint="eastAsia"/>
+          <w:lang w:eastAsia="ko-KR"/>
+        </w:rPr>
+        <w:t xml:space="preserve"> </w:t>
+      </w:r>
+      <w:r>
+        <w:rPr>
+          <w:rFonts w:hint="eastAsia"/>
+          <w:lang w:eastAsia="ko-KR"/>
+        </w:rPr>
+        <w:t>유형</w:t>
+      </w:r>
+      <w:r>
+        <w:rPr>
+          <w:rFonts w:hint="eastAsia"/>
+          <w:lang w:eastAsia="ko-KR"/>
+        </w:rPr>
+        <w:t xml:space="preserve"> </w:t>
+      </w:r>
+      <w:r>
+        <w:rPr>
+          <w:rFonts w:hint="eastAsia"/>
+          <w:lang w:eastAsia="ko-KR"/>
+        </w:rPr>
+        <w:t>및</w:t>
+      </w:r>
+      <w:r>
+        <w:rPr>
+          <w:rFonts w:hint="eastAsia"/>
+          <w:lang w:eastAsia="ko-KR"/>
+        </w:rPr>
+        <w:t xml:space="preserve"> </w:t>
+      </w:r>
+      <w:r>
+        <w:rPr>
+          <w:rFonts w:hint="eastAsia"/>
+          <w:lang w:eastAsia="ko-KR"/>
+        </w:rPr>
+        <w:t>차이점을</w:t>
+      </w:r>
+      <w:r>
+        <w:rPr>
+          <w:rFonts w:hint="eastAsia"/>
+          <w:lang w:eastAsia="ko-KR"/>
+        </w:rPr>
+        <w:t xml:space="preserve"> </w:t>
+      </w:r>
+      <w:r>
+        <w:rPr>
+          <w:rFonts w:hint="eastAsia"/>
+          <w:lang w:eastAsia="ko-KR"/>
+        </w:rPr>
+        <w:t>포함하여</w:t>
+      </w:r>
+      <w:r>
+        <w:rPr>
+          <w:rFonts w:hint="eastAsia"/>
+          <w:lang w:eastAsia="ko-KR"/>
+        </w:rPr>
+        <w:t xml:space="preserve"> </w:t>
+      </w:r>
+      <w:r>
+        <w:rPr>
+          <w:rFonts w:hint="eastAsia"/>
+          <w:lang w:eastAsia="ko-KR"/>
+        </w:rPr>
+        <w:t>원격</w:t>
+      </w:r>
+      <w:r>
+        <w:rPr>
+          <w:rFonts w:hint="eastAsia"/>
+          <w:lang w:eastAsia="ko-KR"/>
+        </w:rPr>
+        <w:t xml:space="preserve"> </w:t>
+      </w:r>
+      <w:r>
+        <w:rPr>
+          <w:rFonts w:hint="eastAsia"/>
+          <w:lang w:eastAsia="ko-KR"/>
+        </w:rPr>
+        <w:t>대상에</w:t>
+      </w:r>
+      <w:r>
+        <w:rPr>
+          <w:rFonts w:hint="eastAsia"/>
+          <w:lang w:eastAsia="ko-KR"/>
+        </w:rPr>
+        <w:t xml:space="preserve"> </w:t>
+      </w:r>
+      <w:r>
+        <w:rPr>
+          <w:rFonts w:hint="eastAsia"/>
+          <w:lang w:eastAsia="ko-KR"/>
+        </w:rPr>
+        <w:t>연결하는</w:t>
+      </w:r>
+      <w:r>
+        <w:rPr>
+          <w:rFonts w:hint="eastAsia"/>
+          <w:lang w:eastAsia="ko-KR"/>
+        </w:rPr>
+        <w:t xml:space="preserve"> </w:t>
+      </w:r>
+      <w:r>
+        <w:rPr>
+          <w:rFonts w:hint="eastAsia"/>
+          <w:lang w:eastAsia="ko-KR"/>
+        </w:rPr>
+        <w:t>방법</w:t>
+      </w:r>
+      <w:r>
+        <w:rPr>
+          <w:rFonts w:hint="eastAsia"/>
+          <w:lang w:eastAsia="ko-KR"/>
+        </w:rPr>
+        <w:t xml:space="preserve">, </w:t>
+      </w:r>
+      <w:r>
+        <w:rPr>
+          <w:rFonts w:hint="eastAsia"/>
+          <w:lang w:eastAsia="ko-KR"/>
+        </w:rPr>
+        <w:t>호스트</w:t>
+      </w:r>
+      <w:r>
+        <w:rPr>
+          <w:rFonts w:hint="eastAsia"/>
+          <w:lang w:eastAsia="ko-KR"/>
+        </w:rPr>
+        <w:t xml:space="preserve"> </w:t>
+      </w:r>
+      <w:r>
+        <w:rPr>
+          <w:rFonts w:hint="eastAsia"/>
+          <w:lang w:eastAsia="ko-KR"/>
+        </w:rPr>
+        <w:t>및</w:t>
+      </w:r>
+      <w:r>
+        <w:rPr>
+          <w:rFonts w:hint="eastAsia"/>
+          <w:lang w:eastAsia="ko-KR"/>
+        </w:rPr>
+        <w:t xml:space="preserve"> </w:t>
+      </w:r>
+      <w:r>
+        <w:rPr>
+          <w:rFonts w:hint="eastAsia"/>
+          <w:lang w:eastAsia="ko-KR"/>
+        </w:rPr>
+        <w:t>대상에서</w:t>
+      </w:r>
+      <w:r>
+        <w:rPr>
+          <w:rFonts w:hint="eastAsia"/>
+          <w:lang w:eastAsia="ko-KR"/>
+        </w:rPr>
+        <w:t xml:space="preserve"> </w:t>
+      </w:r>
+      <w:r>
+        <w:rPr>
+          <w:rFonts w:hint="eastAsia"/>
+          <w:lang w:eastAsia="ko-KR"/>
+        </w:rPr>
+        <w:t>실행</w:t>
+      </w:r>
+      <w:r>
+        <w:rPr>
+          <w:rFonts w:hint="eastAsia"/>
+          <w:lang w:eastAsia="ko-KR"/>
+        </w:rPr>
+        <w:t xml:space="preserve"> </w:t>
+      </w:r>
+      <w:r>
+        <w:rPr>
+          <w:rFonts w:hint="eastAsia"/>
+          <w:lang w:eastAsia="ko-KR"/>
+        </w:rPr>
+        <w:t>파일</w:t>
+      </w:r>
+      <w:r>
+        <w:rPr>
+          <w:rFonts w:hint="eastAsia"/>
+          <w:lang w:eastAsia="ko-KR"/>
+        </w:rPr>
+        <w:t xml:space="preserve"> </w:t>
+      </w:r>
+      <w:r>
+        <w:rPr>
+          <w:rFonts w:hint="eastAsia"/>
+          <w:lang w:eastAsia="ko-KR"/>
+        </w:rPr>
+        <w:t>및</w:t>
+      </w:r>
+      <w:r>
+        <w:rPr>
+          <w:rFonts w:hint="eastAsia"/>
+          <w:lang w:eastAsia="ko-KR"/>
+        </w:rPr>
+        <w:t xml:space="preserve"> </w:t>
+      </w:r>
+      <w:r>
+        <w:rPr>
+          <w:rFonts w:hint="eastAsia"/>
+          <w:lang w:eastAsia="ko-KR"/>
+        </w:rPr>
+        <w:t>심볼</w:t>
+      </w:r>
+      <w:r>
+        <w:rPr>
+          <w:rFonts w:hint="eastAsia"/>
+          <w:lang w:eastAsia="ko-KR"/>
+        </w:rPr>
+        <w:t xml:space="preserve"> </w:t>
+      </w:r>
+      <w:r>
+        <w:rPr>
+          <w:rFonts w:hint="eastAsia"/>
+          <w:lang w:eastAsia="ko-KR"/>
+        </w:rPr>
+        <w:t>파일을</w:t>
+      </w:r>
+      <w:r>
+        <w:rPr>
+          <w:rFonts w:hint="eastAsia"/>
+          <w:lang w:eastAsia="ko-KR"/>
+        </w:rPr>
+        <w:t xml:space="preserve"> </w:t>
+      </w:r>
+      <w:r>
+        <w:rPr>
+          <w:rFonts w:hint="eastAsia"/>
+          <w:lang w:eastAsia="ko-KR"/>
+        </w:rPr>
+        <w:t>설정하는</w:t>
+      </w:r>
+      <w:r>
+        <w:rPr>
+          <w:rFonts w:hint="eastAsia"/>
+          <w:lang w:eastAsia="ko-KR"/>
+        </w:rPr>
+        <w:t xml:space="preserve"> </w:t>
+      </w:r>
+      <w:r>
+        <w:rPr>
+          <w:rFonts w:hint="eastAsia"/>
+          <w:lang w:eastAsia="ko-KR"/>
+        </w:rPr>
+        <w:t>방법</w:t>
+      </w:r>
+      <w:r>
+        <w:rPr>
+          <w:rFonts w:hint="eastAsia"/>
+          <w:lang w:eastAsia="ko-KR"/>
+        </w:rPr>
+        <w:t xml:space="preserve">, </w:t>
+      </w:r>
+      <w:r>
+        <w:rPr>
+          <w:rFonts w:hint="eastAsia"/>
+          <w:lang w:eastAsia="ko-KR"/>
+        </w:rPr>
+        <w:t>원격</w:t>
+      </w:r>
+      <w:r>
+        <w:rPr>
+          <w:rFonts w:hint="eastAsia"/>
+          <w:lang w:eastAsia="ko-KR"/>
+        </w:rPr>
+        <w:t xml:space="preserve"> </w:t>
+      </w:r>
+      <w:r>
+        <w:rPr>
+          <w:rFonts w:hint="eastAsia"/>
+          <w:lang w:eastAsia="ko-KR"/>
+        </w:rPr>
+        <w:t>대상에</w:t>
+      </w:r>
+      <w:r>
+        <w:rPr>
+          <w:rFonts w:hint="eastAsia"/>
+          <w:lang w:eastAsia="ko-KR"/>
+        </w:rPr>
+        <w:t xml:space="preserve"> </w:t>
+      </w:r>
+      <w:r>
+        <w:rPr>
+          <w:rFonts w:hint="eastAsia"/>
+          <w:lang w:eastAsia="ko-KR"/>
+        </w:rPr>
+        <w:t>연결</w:t>
+      </w:r>
+      <w:r>
+        <w:rPr>
+          <w:rFonts w:hint="eastAsia"/>
+          <w:lang w:eastAsia="ko-KR"/>
+        </w:rPr>
+        <w:t xml:space="preserve"> </w:t>
+      </w:r>
+      <w:r>
+        <w:rPr>
+          <w:rFonts w:hint="eastAsia"/>
+          <w:lang w:eastAsia="ko-KR"/>
+        </w:rPr>
+        <w:t>및</w:t>
+      </w:r>
+      <w:r>
+        <w:rPr>
+          <w:rFonts w:hint="eastAsia"/>
+          <w:lang w:eastAsia="ko-KR"/>
+        </w:rPr>
+        <w:t xml:space="preserve"> </w:t>
+      </w:r>
+      <w:r>
+        <w:rPr>
+          <w:rFonts w:hint="eastAsia"/>
+          <w:lang w:eastAsia="ko-KR"/>
+        </w:rPr>
+        <w:t>연결</w:t>
+      </w:r>
+      <w:r>
+        <w:rPr>
+          <w:rFonts w:hint="eastAsia"/>
+          <w:lang w:eastAsia="ko-KR"/>
+        </w:rPr>
+        <w:t xml:space="preserve"> </w:t>
+      </w:r>
+      <w:r>
+        <w:rPr>
+          <w:rFonts w:hint="eastAsia"/>
+          <w:lang w:eastAsia="ko-KR"/>
+        </w:rPr>
+        <w:t>해제하는</w:t>
+      </w:r>
+      <w:r>
+        <w:rPr>
+          <w:rFonts w:hint="eastAsia"/>
+          <w:lang w:eastAsia="ko-KR"/>
+        </w:rPr>
+        <w:t xml:space="preserve"> </w:t>
+      </w:r>
+      <w:r>
+        <w:rPr>
+          <w:rFonts w:hint="eastAsia"/>
+          <w:lang w:eastAsia="ko-KR"/>
+        </w:rPr>
+        <w:t>데</w:t>
+      </w:r>
+      <w:r>
+        <w:rPr>
+          <w:rFonts w:hint="eastAsia"/>
+          <w:lang w:eastAsia="ko-KR"/>
+        </w:rPr>
+        <w:t xml:space="preserve"> </w:t>
+      </w:r>
+      <w:r>
+        <w:rPr>
+          <w:rFonts w:hint="eastAsia"/>
+          <w:lang w:eastAsia="ko-KR"/>
+        </w:rPr>
+        <w:t>사용되는</w:t>
+      </w:r>
+      <w:r>
+        <w:rPr>
+          <w:rFonts w:hint="eastAsia"/>
+          <w:lang w:eastAsia="ko-KR"/>
+        </w:rPr>
+        <w:t xml:space="preserve"> </w:t>
+      </w:r>
+      <w:r>
+        <w:rPr>
+          <w:rFonts w:hint="eastAsia"/>
+          <w:lang w:eastAsia="ko-KR"/>
+        </w:rPr>
+        <w:t>명령에</w:t>
+      </w:r>
+      <w:r>
+        <w:rPr>
+          <w:rFonts w:hint="eastAsia"/>
+          <w:lang w:eastAsia="ko-KR"/>
+        </w:rPr>
+        <w:t xml:space="preserve"> </w:t>
+      </w:r>
+      <w:r>
+        <w:rPr>
+          <w:rFonts w:hint="eastAsia"/>
+          <w:lang w:eastAsia="ko-KR"/>
+        </w:rPr>
+        <w:t>대해</w:t>
+      </w:r>
+      <w:r>
+        <w:rPr>
+          <w:rFonts w:hint="eastAsia"/>
+          <w:lang w:eastAsia="ko-KR"/>
+        </w:rPr>
+        <w:t xml:space="preserve"> </w:t>
+      </w:r>
+      <w:r>
+        <w:rPr>
+          <w:rFonts w:hint="eastAsia"/>
+          <w:lang w:eastAsia="ko-KR"/>
+        </w:rPr>
+        <w:t>설명</w:t>
+      </w:r>
+      <w:r>
+        <w:rPr>
+          <w:rFonts w:hint="eastAsia"/>
+          <w:lang w:eastAsia="ko-KR"/>
+        </w:rPr>
+        <w:t>한</w:t>
+      </w:r>
       <w:bookmarkStart w:id="20" w:name="_GoBack"/>
       <w:bookmarkEnd w:id="20"/>
-    </w:p>
-    <w:p>
-      <w:pPr>
-        <w:rPr>
-          <w:lang w:eastAsia="ko-KR"/>
-        </w:rPr>
-      </w:pPr>
+      <w:r>
+        <w:rPr>
+          <w:rFonts w:hint="eastAsia"/>
+          <w:lang w:eastAsia="ko-KR"/>
+        </w:rPr>
+        <w:t>다</w:t>
+      </w:r>
+      <w:r>
+        <w:rPr>
+          <w:rFonts w:hint="eastAsia"/>
+          <w:lang w:eastAsia="ko-KR"/>
+        </w:rPr>
+        <w:t>.</w:t>
+      </w:r>
     </w:p>
     <w:p>
       <w:pPr>
@@ -3617,14 +5534,27 @@
             </w:rPr>
             <w:t xml:space="preserve"> of </w:t>
           </w:r>
-          <w:fldSimple w:instr=" NUMPAGES  \* Arabic  \* MERGEFORMAT ">
-            <w:r>
-              <w:rPr>
-                <w:noProof/>
-              </w:rPr>
-              <w:t>34</w:t>
-            </w:r>
-          </w:fldSimple>
+          <w:r>
+            <w:fldChar w:fldCharType="begin"/>
+          </w:r>
+          <w:r>
+            <w:instrText xml:space="preserve"> NUMPAGES  \* Arabic  \* MERGEFORMAT </w:instrText>
+          </w:r>
+          <w:r>
+            <w:fldChar w:fldCharType="separate"/>
+          </w:r>
+          <w:r>
+            <w:rPr>
+              <w:noProof/>
+            </w:rPr>
+            <w:t>34</w:t>
+          </w:r>
+          <w:r>
+            <w:rPr>
+              <w:noProof/>
+            </w:rPr>
+            <w:fldChar w:fldCharType="end"/>
+          </w:r>
         </w:p>
       </w:tc>
     </w:tr>
@@ -7836,7 +9766,7 @@
     <w:charset w:val="00"/>
     <w:family w:val="roman"/>
     <w:pitch w:val="variable"/>
-    <w:sig w:usb0="E0002AFF" w:usb1="C0007843" w:usb2="00000009" w:usb3="00000000" w:csb0="000001FF" w:csb1="00000000"/>
+    <w:sig w:usb0="E0002AFF" w:usb1="C0007841" w:usb2="00000009" w:usb3="00000000" w:csb0="000001FF" w:csb1="00000000"/>
   </w:font>
   <w:font w:name="Courier New">
     <w:panose1 w:val="02070309020205020404"/>
@@ -7872,7 +9802,7 @@
     <w:charset w:val="00"/>
     <w:family w:val="roman"/>
     <w:pitch w:val="variable"/>
-    <w:sig w:usb0="A00002EF" w:usb1="4000004B" w:usb2="00000000" w:usb3="00000000" w:csb0="0000009F" w:csb1="00000000"/>
+    <w:sig w:usb0="E00002FF" w:usb1="400004FF" w:usb2="00000000" w:usb3="00000000" w:csb0="0000019F" w:csb1="00000000"/>
   </w:font>
   <w:font w:name="맑은 고딕">
     <w:panose1 w:val="020B0503020000020004"/>
@@ -7923,7 +9853,7 @@
     <w:charset w:val="00"/>
     <w:family w:val="swiss"/>
     <w:pitch w:val="variable"/>
-    <w:sig w:usb0="A00002EF" w:usb1="4000207B" w:usb2="00000000" w:usb3="00000000" w:csb0="0000009F" w:csb1="00000000"/>
+    <w:sig w:usb0="A00002EF" w:usb1="4000207B" w:usb2="00000000" w:usb3="00000000" w:csb0="0000019F" w:csb1="00000000"/>
   </w:font>
 </w:fonts>
 </file>
@@ -8144,6 +10074,7 @@
     <w:rsid w:val="00F77181"/>
     <w:rsid w:val="00FA5CB4"/>
     <w:rsid w:val="00FD1CB3"/>
+    <w:rsid w:val="00FF5442"/>
   </w:rsids>
   <m:mathPr>
     <m:mathFont m:val="Cambria Math"/>
@@ -8933,6 +10864,24 @@
 </file>
 
 <file path=customXml/item1.xml><?xml version="1.0" encoding="utf-8"?>
+<?mso-contentType ?>
+<FormTemplates xmlns="http://schemas.microsoft.com/sharepoint/v3/contenttype/forms">
+  <Display>DocumentLibraryForm</Display>
+  <Edit>DocumentLibraryForm</Edit>
+  <New>DocumentLibraryForm</New>
+</FormTemplates>
+</file>
+
+<file path=customXml/item2.xml><?xml version="1.0" encoding="utf-8"?>
+<p:properties xmlns:p="http://schemas.microsoft.com/office/2006/metadata/properties" xmlns:xsi="http://www.w3.org/2001/XMLSchema-instance">
+  <documentManagement>
+    <Gat xmlns="2ec1ac2a-4cb5-40a4-b122-7712fb276773">IC</Gat>
+    <Status xmlns="2ec1ac2a-4cb5-40a4-b122-7712fb276773">Ready for Review</Status>
+  </documentManagement>
+</p:properties>
+</file>
+
+<file path=customXml/item3.xml><?xml version="1.0" encoding="utf-8"?>
 <ct:contentTypeSchema xmlns:ct="http://schemas.microsoft.com/office/2006/metadata/contentType" xmlns:ma="http://schemas.microsoft.com/office/2006/metadata/properties/metaAttributes" ct:_="" ma:_="" ma:contentTypeName="Document" ma:contentTypeID="0x010100912960106A3E4F47BFB96C9FCD053E8D" ma:contentTypeVersion="5" ma:contentTypeDescription="Create a new document." ma:contentTypeScope="" ma:versionID="2de3f926a3c0f17089feb522e9b09ab1">
   <xsd:schema xmlns:xsd="http://www.w3.org/2001/XMLSchema" xmlns:p="http://schemas.microsoft.com/office/2006/metadata/properties" xmlns:ns2="2ec1ac2a-4cb5-40a4-b122-7712fb276773" targetNamespace="http://schemas.microsoft.com/office/2006/metadata/properties" ma:root="true" ma:fieldsID="e1f24f6a315dc27bce075d22310a17a5" ns2:_="">
     <xsd:import namespace="2ec1ac2a-4cb5-40a4-b122-7712fb276773"/>
@@ -9013,29 +10962,28 @@
 </ct:contentTypeSchema>
 </file>
 
-<file path=customXml/item2.xml><?xml version="1.0" encoding="utf-8"?>
-<p:properties xmlns:p="http://schemas.microsoft.com/office/2006/metadata/properties" xmlns:xsi="http://www.w3.org/2001/XMLSchema-instance">
-  <documentManagement>
-    <Gat xmlns="2ec1ac2a-4cb5-40a4-b122-7712fb276773">IC</Gat>
-    <Status xmlns="2ec1ac2a-4cb5-40a4-b122-7712fb276773">Ready for Review</Status>
-  </documentManagement>
-</p:properties>
-</file>
-
-<file path=customXml/item3.xml><?xml version="1.0" encoding="utf-8"?>
-<?mso-contentType ?>
-<FormTemplates xmlns="http://schemas.microsoft.com/sharepoint/v3/contenttype/forms">
-  <Display>DocumentLibraryForm</Display>
-  <Edit>DocumentLibraryForm</Edit>
-  <New>DocumentLibraryForm</New>
-</FormTemplates>
-</file>
-
 <file path=customXml/item4.xml><?xml version="1.0" encoding="utf-8"?>
 <b:Sources xmlns:b="http://schemas.openxmlformats.org/officeDocument/2006/bibliography" xmlns="http://schemas.openxmlformats.org/officeDocument/2006/bibliography" SelectedStyle="\APA.XSL" StyleName="APA"/>
 </file>
 
 <file path=customXml/itemProps1.xml><?xml version="1.0" encoding="utf-8"?>
+<ds:datastoreItem xmlns:ds="http://schemas.openxmlformats.org/officeDocument/2006/customXml" ds:itemID="{7D4FE01D-1055-48A2-B526-C8AAEA4E33FB}">
+  <ds:schemaRefs>
+    <ds:schemaRef ds:uri="http://schemas.microsoft.com/sharepoint/v3/contenttype/forms"/>
+  </ds:schemaRefs>
+</ds:datastoreItem>
+</file>
+
+<file path=customXml/itemProps2.xml><?xml version="1.0" encoding="utf-8"?>
+<ds:datastoreItem xmlns:ds="http://schemas.openxmlformats.org/officeDocument/2006/customXml" ds:itemID="{22EF12C5-4EE5-401D-AF32-34459B235CB4}">
+  <ds:schemaRefs>
+    <ds:schemaRef ds:uri="http://schemas.microsoft.com/office/2006/metadata/properties"/>
+    <ds:schemaRef ds:uri="2ec1ac2a-4cb5-40a4-b122-7712fb276773"/>
+  </ds:schemaRefs>
+</ds:datastoreItem>
+</file>
+
+<file path=customXml/itemProps3.xml><?xml version="1.0" encoding="utf-8"?>
 <ds:datastoreItem xmlns:ds="http://schemas.openxmlformats.org/officeDocument/2006/customXml" ds:itemID="{413738C2-4739-401D-BFAC-3D8C20A1C92A}">
   <ds:schemaRefs>
     <ds:schemaRef ds:uri="http://schemas.microsoft.com/office/2006/metadata/contentType"/>
@@ -9052,25 +11000,8 @@
 </ds:datastoreItem>
 </file>
 
-<file path=customXml/itemProps2.xml><?xml version="1.0" encoding="utf-8"?>
-<ds:datastoreItem xmlns:ds="http://schemas.openxmlformats.org/officeDocument/2006/customXml" ds:itemID="{22EF12C5-4EE5-401D-AF32-34459B235CB4}">
-  <ds:schemaRefs>
-    <ds:schemaRef ds:uri="http://schemas.microsoft.com/office/2006/metadata/properties"/>
-    <ds:schemaRef ds:uri="2ec1ac2a-4cb5-40a4-b122-7712fb276773"/>
-  </ds:schemaRefs>
-</ds:datastoreItem>
-</file>
-
-<file path=customXml/itemProps3.xml><?xml version="1.0" encoding="utf-8"?>
-<ds:datastoreItem xmlns:ds="http://schemas.openxmlformats.org/officeDocument/2006/customXml" ds:itemID="{7D4FE01D-1055-48A2-B526-C8AAEA4E33FB}">
-  <ds:schemaRefs>
-    <ds:schemaRef ds:uri="http://schemas.microsoft.com/sharepoint/v3/contenttype/forms"/>
-  </ds:schemaRefs>
-</ds:datastoreItem>
-</file>
-
 <file path=customXml/itemProps4.xml><?xml version="1.0" encoding="utf-8"?>
-<ds:datastoreItem xmlns:ds="http://schemas.openxmlformats.org/officeDocument/2006/customXml" ds:itemID="{268B8F60-686F-4A52-AEA7-4D0088A5938D}">
+<ds:datastoreItem xmlns:ds="http://schemas.openxmlformats.org/officeDocument/2006/customXml" ds:itemID="{CA52040A-84CE-4004-97BA-5C3DCD9C4A50}">
   <ds:schemaRefs>
     <ds:schemaRef ds:uri="http://schemas.openxmlformats.org/officeDocument/2006/bibliography"/>
   </ds:schemaRefs>

</xml_diff>